<commit_message>
feat: add theme customization options for document generation
</commit_message>
<xml_diff>
--- a/tests/list-complex.docx
+++ b/tests/list-complex.docx
@@ -688,7 +688,7 @@
       <w:r>
         <w:t xml:space="preserve">相关链接： </w:t>
       </w:r>
-      <w:hyperlink w:history="1" r:id="rIdspjywmo05b03d9yiw0j2s">
+      <w:hyperlink w:history="1" r:id="rIdci2ceaoci9op8n7gq44x5">
         <w:r>
           <w:rPr>
             <w:rStyle w:val="MdLink"/>
@@ -1411,61 +1411,111 @@
     <w:basedOn w:val="Normal"/>
     <w:next w:val="Normal"/>
     <w:qFormat/>
-    <w:rPr>
-      <w:color w:val="2E74B5"/>
+    <w:pPr>
+      <w:keepNext/>
+      <w:spacing w:before="480" w:after="240"/>
+      <w:outlineLvl w:val="0"/>
+    </w:pPr>
+    <w:rPr>
+      <w:b/>
+      <w:bCs/>
+      <w:color w:val="2F5597"/>
+      <w:sz w:val="36"/>
+      <w:szCs w:val="36"/>
+    </w:rPr>
+  </w:style>
+  <w:style w:type="paragraph" w:styleId="Heading2">
+    <w:name w:val="Heading 2"/>
+    <w:basedOn w:val="Normal"/>
+    <w:next w:val="Normal"/>
+    <w:qFormat/>
+    <w:pPr>
+      <w:keepNext/>
+      <w:spacing w:before="400" w:after="200"/>
+      <w:outlineLvl w:val="1"/>
+    </w:pPr>
+    <w:rPr>
+      <w:b/>
+      <w:bCs/>
+      <w:color w:val="5B9BD5"/>
       <w:sz w:val="32"/>
       <w:szCs w:val="32"/>
     </w:rPr>
   </w:style>
-  <w:style w:type="paragraph" w:styleId="Heading2">
-    <w:name w:val="Heading 2"/>
-    <w:basedOn w:val="Normal"/>
-    <w:next w:val="Normal"/>
-    <w:qFormat/>
-    <w:rPr>
-      <w:color w:val="2E74B5"/>
+  <w:style w:type="paragraph" w:styleId="Heading3">
+    <w:name w:val="Heading 3"/>
+    <w:basedOn w:val="Normal"/>
+    <w:next w:val="Normal"/>
+    <w:qFormat/>
+    <w:pPr>
+      <w:keepNext/>
+      <w:spacing w:before="320" w:after="160"/>
+      <w:outlineLvl w:val="2"/>
+    </w:pPr>
+    <w:rPr>
+      <w:b/>
+      <w:bCs/>
+      <w:color w:val="44546A"/>
+      <w:sz w:val="28"/>
+      <w:szCs w:val="28"/>
+    </w:rPr>
+  </w:style>
+  <w:style w:type="paragraph" w:styleId="Heading4">
+    <w:name w:val="Heading 4"/>
+    <w:basedOn w:val="Normal"/>
+    <w:next w:val="Normal"/>
+    <w:qFormat/>
+    <w:pPr>
+      <w:keepNext/>
+      <w:spacing w:before="280" w:after="140"/>
+      <w:outlineLvl w:val="3"/>
+    </w:pPr>
+    <w:rPr>
+      <w:b/>
+      <w:bCs/>
+      <w:color w:val="44546A"/>
       <w:sz w:val="26"/>
       <w:szCs w:val="26"/>
     </w:rPr>
   </w:style>
-  <w:style w:type="paragraph" w:styleId="Heading3">
-    <w:name w:val="Heading 3"/>
-    <w:basedOn w:val="Normal"/>
-    <w:next w:val="Normal"/>
-    <w:qFormat/>
-    <w:rPr>
-      <w:color w:val="1F4D78"/>
+  <w:style w:type="paragraph" w:styleId="Heading5">
+    <w:name w:val="Heading 5"/>
+    <w:basedOn w:val="Normal"/>
+    <w:next w:val="Normal"/>
+    <w:qFormat/>
+    <w:pPr>
+      <w:keepNext/>
+      <w:spacing w:before="240" w:after="120"/>
+      <w:outlineLvl w:val="4"/>
+    </w:pPr>
+    <w:rPr>
+      <w:b/>
+      <w:bCs/>
+      <w:i/>
+      <w:iCs/>
+      <w:color w:val="44546A"/>
       <w:sz w:val="24"/>
       <w:szCs w:val="24"/>
     </w:rPr>
   </w:style>
-  <w:style w:type="paragraph" w:styleId="Heading4">
-    <w:name w:val="Heading 4"/>
-    <w:basedOn w:val="Normal"/>
-    <w:next w:val="Normal"/>
-    <w:qFormat/>
-    <w:rPr>
+  <w:style w:type="paragraph" w:styleId="Heading6">
+    <w:name w:val="Heading 6"/>
+    <w:basedOn w:val="Normal"/>
+    <w:next w:val="Normal"/>
+    <w:qFormat/>
+    <w:pPr>
+      <w:keepNext/>
+      <w:spacing w:before="240" w:after="120"/>
+      <w:outlineLvl w:val="5"/>
+    </w:pPr>
+    <w:rPr>
+      <w:b w:val="false"/>
+      <w:bCs w:val="false"/>
       <w:i/>
       <w:iCs/>
-      <w:color w:val="2E74B5"/>
-    </w:rPr>
-  </w:style>
-  <w:style w:type="paragraph" w:styleId="Heading5">
-    <w:name w:val="Heading 5"/>
-    <w:basedOn w:val="Normal"/>
-    <w:next w:val="Normal"/>
-    <w:qFormat/>
-    <w:rPr>
-      <w:color w:val="2E74B5"/>
-    </w:rPr>
-  </w:style>
-  <w:style w:type="paragraph" w:styleId="Heading6">
-    <w:name w:val="Heading 6"/>
-    <w:basedOn w:val="Normal"/>
-    <w:next w:val="Normal"/>
-    <w:qFormat/>
-    <w:rPr>
-      <w:color w:val="1F4D78"/>
+      <w:color w:val="44546A"/>
+      <w:sz w:val="24"/>
+      <w:szCs w:val="24"/>
     </w:rPr>
   </w:style>
   <w:style w:type="paragraph" w:styleId="Strong">
@@ -1490,7 +1540,7 @@
     <w:unhideWhenUsed/>
     <w:rPr>
       <w:color w:val="0563C1"/>
-      <w:u w:val="single" w:color="0563C1"/>
+      <w:u w:val="single"/>
     </w:rPr>
   </w:style>
   <w:style w:type="character" w:styleId="FootnoteReference">
@@ -1559,7 +1609,7 @@
     </w:pPr>
     <w:rPr>
       <w:rFonts w:ascii="Courier New" w:cs="Courier New" w:eastAsia="Courier New" w:hAnsi="Courier New"/>
-      <w:color w:val="70AD47"/>
+      <w:color w:val="C7254E"/>
       <w:sz w:val="22"/>
       <w:szCs w:val="22"/>
     </w:rPr>

</xml_diff>